<commit_message>
Solution setup updated 20211229
</commit_message>
<xml_diff>
--- a/SolutionSetup.docx
+++ b/SolutionSetup.docx
@@ -799,41 +799,29 @@
         <w:rPr>
           <w:lang w:val="en-US"/>
         </w:rPr>
-        <w:t xml:space="preserve"> for</w:t>
-      </w:r>
-      <w:r>
-        <w:rPr>
+        <w:t xml:space="preserve"> for </w:t>
+      </w:r>
+      <w:proofErr w:type="spellStart"/>
+      <w:r>
+        <w:rPr>
+          <w:b/>
+          <w:lang w:val="en-US"/>
+        </w:rPr>
+        <w:t>aitam</w:t>
+      </w:r>
+      <w:proofErr w:type="spellEnd"/>
+      <w:r>
+        <w:rPr>
+          <w:b/>
           <w:lang w:val="en-US"/>
         </w:rPr>
         <w:t xml:space="preserve"> </w:t>
       </w:r>
-      <w:proofErr w:type="spellStart"/>
-      <w:r>
-        <w:rPr>
-          <w:b/>
-          <w:lang w:val="en-US"/>
-        </w:rPr>
-        <w:t>aitam</w:t>
-      </w:r>
-      <w:proofErr w:type="spellEnd"/>
-      <w:r>
-        <w:rPr>
-          <w:b/>
-          <w:lang w:val="en-US"/>
-        </w:rPr>
-        <w:t xml:space="preserve"> </w:t>
-      </w:r>
-      <w:r>
-        <w:rPr>
-          <w:lang w:val="en-US"/>
-        </w:rPr>
-        <w:t>(otherwise, change connections string accordingly in the projects configuration files)</w:t>
-      </w:r>
-      <w:r>
-        <w:rPr>
-          <w:lang w:val="en-US"/>
-        </w:rPr>
-        <w:t>, namely in neo4j.conf:</w:t>
+      <w:r>
+        <w:rPr>
+          <w:lang w:val="en-US"/>
+        </w:rPr>
+        <w:t>(otherwise, change connections string accordingly in the projects configuration files), namely in neo4j.conf:</w:t>
       </w:r>
     </w:p>
     <w:p>
@@ -1127,7 +1115,91 @@
         <w:rPr>
           <w:lang w:val="en-US"/>
         </w:rPr>
-        <w:t>(If not blocked) place the credentials.js file in the project root folder and edit it, updating the file/folder paths and connections string to MongoDB accordingly</w:t>
+        <w:t xml:space="preserve">Use the </w:t>
+      </w:r>
+      <w:proofErr w:type="spellStart"/>
+      <w:r>
+        <w:rPr>
+          <w:lang w:val="en-US"/>
+        </w:rPr>
+        <w:t>the</w:t>
+      </w:r>
+      <w:proofErr w:type="spellEnd"/>
+      <w:r>
+        <w:rPr>
+          <w:lang w:val="en-US"/>
+        </w:rPr>
+        <w:t xml:space="preserve"> file “credentials.txt”. Rename the file extension to from “.</w:t>
+      </w:r>
+      <w:proofErr w:type="spellStart"/>
+      <w:r>
+        <w:rPr>
+          <w:lang w:val="en-US"/>
+        </w:rPr>
+        <w:t>txt”to</w:t>
+      </w:r>
+      <w:proofErr w:type="spellEnd"/>
+      <w:r>
+        <w:rPr>
+          <w:lang w:val="en-US"/>
+        </w:rPr>
+        <w:t xml:space="preserve"> “.</w:t>
+      </w:r>
+      <w:proofErr w:type="spellStart"/>
+      <w:r>
+        <w:rPr>
+          <w:lang w:val="en-US"/>
+        </w:rPr>
+        <w:t>js</w:t>
+      </w:r>
+      <w:proofErr w:type="spellEnd"/>
+      <w:r>
+        <w:rPr>
+          <w:lang w:val="en-US"/>
+        </w:rPr>
+        <w:t>”. P</w:t>
+      </w:r>
+      <w:r>
+        <w:rPr>
+          <w:lang w:val="en-US"/>
+        </w:rPr>
+        <w:t xml:space="preserve">lace </w:t>
+      </w:r>
+      <w:r>
+        <w:rPr>
+          <w:lang w:val="en-US"/>
+        </w:rPr>
+        <w:t>it</w:t>
+      </w:r>
+      <w:r>
+        <w:rPr>
+          <w:lang w:val="en-US"/>
+        </w:rPr>
+        <w:t xml:space="preserve"> in the project root folder and edit it, updating the file/folder paths and connections string</w:t>
+      </w:r>
+      <w:r>
+        <w:rPr>
+          <w:lang w:val="en-US"/>
+        </w:rPr>
+        <w:t>s</w:t>
+      </w:r>
+      <w:r>
+        <w:rPr>
+          <w:lang w:val="en-US"/>
+        </w:rPr>
+        <w:t xml:space="preserve"> to MongoDB </w:t>
+      </w:r>
+      <w:r>
+        <w:rPr>
+          <w:lang w:val="en-US"/>
+        </w:rPr>
+        <w:t xml:space="preserve">and Neo4j </w:t>
+      </w:r>
+      <w:r>
+        <w:rPr>
+          <w:lang w:val="en-US"/>
+        </w:rPr>
+        <w:t>accordingly</w:t>
       </w:r>
       <w:r>
         <w:rPr>
@@ -1193,13 +1265,7 @@
         <w:rPr>
           <w:lang w:val="en-US"/>
         </w:rPr>
-        <w:t xml:space="preserve">Connection settings for </w:t>
-      </w:r>
-      <w:r>
-        <w:rPr>
-          <w:lang w:val="en-US"/>
-        </w:rPr>
-        <w:t>Neo4j</w:t>
+        <w:t>Connection settings for Neo4j</w:t>
       </w:r>
       <w:r>
         <w:rPr>
@@ -1546,6 +1612,8 @@
           <w:lang w:val="en-US"/>
         </w:rPr>
       </w:pPr>
+      <w:bookmarkStart w:id="0" w:name="_GoBack"/>
+      <w:bookmarkEnd w:id="0"/>
     </w:p>
     <w:p>
       <w:pPr>
@@ -1642,19 +1710,7 @@
         <w:rPr>
           <w:lang w:val="en-US"/>
         </w:rPr>
-        <w:t>(Leave this window open. To finish in end, interrupt first the process runnin</w:t>
-      </w:r>
-      <w:r>
-        <w:rPr>
-          <w:lang w:val="en-US"/>
-        </w:rPr>
-        <w:t>g</w:t>
-      </w:r>
-      <w:r>
-        <w:rPr>
-          <w:lang w:val="en-US"/>
-        </w:rPr>
-        <w:t xml:space="preserve"> inside using CTRL+C)</w:t>
+        <w:t>(Leave this window open. To finish in end, interrupt first the process running inside using CTRL+C)</w:t>
       </w:r>
     </w:p>
     <w:p>
@@ -1896,6 +1952,7 @@
         <w:rPr>
           <w:lang w:val="en-US"/>
         </w:rPr>
+        <w:lastRenderedPageBreak/>
         <w:t xml:space="preserve">Update </w:t>
       </w:r>
       <w:proofErr w:type="spellStart"/>
@@ -2042,8 +2099,6 @@
           <w:b/>
         </w:rPr>
       </w:pPr>
-      <w:bookmarkStart w:id="0" w:name="_GoBack"/>
-      <w:bookmarkEnd w:id="0"/>
       <w:proofErr w:type="spellStart"/>
       <w:r>
         <w:rPr>
@@ -4172,7 +4227,7 @@
 </file>
 
 <file path=customXml/itemProps1.xml><?xml version="1.0" encoding="utf-8"?>
-<ds:datastoreItem xmlns:ds="http://schemas.openxmlformats.org/officeDocument/2006/customXml" ds:itemID="{13D33277-CD2E-448A-A762-82BD5B53A759}">
+<ds:datastoreItem xmlns:ds="http://schemas.openxmlformats.org/officeDocument/2006/customXml" ds:itemID="{4D185DA1-4D25-4971-A10C-F6BFD5940280}">
   <ds:schemaRefs>
     <ds:schemaRef ds:uri="http://schemas.openxmlformats.org/officeDocument/2006/bibliography"/>
   </ds:schemaRefs>

</xml_diff>

<commit_message>
Issues #146 and #147 solved
</commit_message>
<xml_diff>
--- a/SolutionSetup.docx
+++ b/SolutionSetup.docx
@@ -1049,8 +1049,6 @@
         </w:rPr>
         <w:t>bin\neo4j start.</w:t>
       </w:r>
-      <w:bookmarkStart w:id="0" w:name="_GoBack"/>
-      <w:bookmarkEnd w:id="0"/>
     </w:p>
     <w:p>
       <w:pPr>
@@ -1773,19 +1771,7 @@
           <w:lang w:val="en-US"/>
         </w:rPr>
         <w:lastRenderedPageBreak/>
-        <w:t>If you plan to use HTTP</w:t>
-      </w:r>
-      <w:r>
-        <w:rPr>
-          <w:lang w:val="en-US"/>
-        </w:rPr>
-        <w:t>S</w:t>
-      </w:r>
-      <w:r>
-        <w:rPr>
-          <w:lang w:val="en-US"/>
-        </w:rPr>
-        <w:t>, comment code fragment under label “</w:t>
+        <w:t>If you plan to use HTTPS, comment code fragment under label “</w:t>
       </w:r>
       <w:r>
         <w:rPr>
@@ -1797,19 +1783,7 @@
         <w:rPr>
           <w:lang w:val="en-US"/>
         </w:rPr>
-        <w:t xml:space="preserve">” and </w:t>
-      </w:r>
-      <w:r>
-        <w:rPr>
-          <w:lang w:val="en-US"/>
-        </w:rPr>
-        <w:t>uncom</w:t>
-      </w:r>
-      <w:r>
-        <w:rPr>
-          <w:lang w:val="en-US"/>
-        </w:rPr>
-        <w:t>ment “</w:t>
+        <w:t>” and uncomment “</w:t>
       </w:r>
       <w:r>
         <w:rPr>
@@ -1831,12 +1805,6 @@
           <w:lang w:val="en-US"/>
         </w:rPr>
       </w:pPr>
-      <w:r>
-        <w:rPr>
-          <w:lang w:val="en-US"/>
-        </w:rPr>
-        <w:br w:type="page"/>
-      </w:r>
     </w:p>
     <w:p>
       <w:pPr>
@@ -2701,7 +2669,6 @@
         </w:drawing>
       </w:r>
     </w:p>
-    <w:p/>
     <w:p>
       <w:pPr>
         <w:pStyle w:val="PargrafodaLista"/>
@@ -2906,13 +2873,7 @@
         <w:rPr>
           <w:lang w:val="en-US"/>
         </w:rPr>
-        <w:t xml:space="preserve"> is installed&gt;\</w:t>
-      </w:r>
-      <w:r>
-        <w:rPr>
-          <w:lang w:val="en-US"/>
-        </w:rPr>
-        <w:t>node</w:t>
+        <w:t xml:space="preserve"> is installed&gt;\node</w:t>
       </w:r>
     </w:p>
     <w:p>
@@ -2948,13 +2909,7 @@
         <w:rPr>
           <w:lang w:val="en-US"/>
         </w:rPr>
-        <w:t xml:space="preserve">Arguments: </w:t>
-      </w:r>
-      <w:r>
-        <w:rPr>
-          <w:lang w:val="en-US"/>
-        </w:rPr>
-        <w:t>app</w:t>
+        <w:t>Arguments: app</w:t>
       </w:r>
     </w:p>
     <w:p>
@@ -2968,18 +2923,398 @@
     </w:p>
     <w:p>
       <w:pPr>
-        <w:pStyle w:val="PargrafodaLista"/>
-        <w:rPr>
-          <w:lang w:val="en-US"/>
-        </w:rPr>
-      </w:pPr>
-    </w:p>
-    <w:p>
-      <w:pPr>
-        <w:rPr>
-          <w:lang w:val="en-US"/>
-        </w:rPr>
-      </w:pPr>
+        <w:rPr>
+          <w:b/>
+          <w:lang w:val="en-US"/>
+        </w:rPr>
+      </w:pPr>
+      <w:r>
+        <w:rPr>
+          <w:b/>
+          <w:lang w:val="en-US"/>
+        </w:rPr>
+        <w:t>Redirect traffic from http to https</w:t>
+      </w:r>
+      <w:r>
+        <w:rPr>
+          <w:b/>
+          <w:lang w:val="en-US"/>
+        </w:rPr>
+        <w:t xml:space="preserve"> or to desired http port</w:t>
+      </w:r>
+      <w:bookmarkStart w:id="0" w:name="_GoBack"/>
+      <w:bookmarkEnd w:id="0"/>
+    </w:p>
+    <w:p>
+      <w:pPr>
+        <w:rPr>
+          <w:lang w:val="en-US"/>
+        </w:rPr>
+      </w:pPr>
+      <w:r>
+        <w:rPr>
+          <w:lang w:val="en-US"/>
+        </w:rPr>
+        <w:t>E</w:t>
+      </w:r>
+      <w:r>
+        <w:rPr>
+          <w:lang w:val="en-US"/>
+        </w:rPr>
+        <w:t>nable IIS and the required IIS components on Windows Server</w:t>
+      </w:r>
+      <w:r>
+        <w:rPr>
+          <w:lang w:val="en-US"/>
+        </w:rPr>
+        <w:t>:</w:t>
+      </w:r>
+    </w:p>
+    <w:p>
+      <w:pPr>
+        <w:pStyle w:val="PargrafodaLista"/>
+        <w:numPr>
+          <w:ilvl w:val="0"/>
+          <w:numId w:val="8"/>
+        </w:numPr>
+        <w:rPr>
+          <w:lang w:val="en-US"/>
+        </w:rPr>
+      </w:pPr>
+      <w:r>
+        <w:rPr>
+          <w:lang w:val="en-US"/>
+        </w:rPr>
+        <w:t xml:space="preserve">Open Server Manager and click Manage &gt; Add Roles and Features. </w:t>
+      </w:r>
+      <w:proofErr w:type="spellStart"/>
+      <w:r>
+        <w:rPr>
+          <w:lang w:val="en-US"/>
+        </w:rPr>
+        <w:t>Click</w:t>
+      </w:r>
+      <w:proofErr w:type="spellEnd"/>
+      <w:r>
+        <w:rPr>
+          <w:lang w:val="en-US"/>
+        </w:rPr>
+        <w:t> </w:t>
+      </w:r>
+      <w:proofErr w:type="spellStart"/>
+      <w:r>
+        <w:rPr>
+          <w:lang w:val="en-US"/>
+        </w:rPr>
+        <w:t>Next</w:t>
+      </w:r>
+      <w:proofErr w:type="spellEnd"/>
+      <w:r>
+        <w:rPr>
+          <w:lang w:val="en-US"/>
+        </w:rPr>
+        <w:t>.</w:t>
+      </w:r>
+    </w:p>
+    <w:p>
+      <w:pPr>
+        <w:pStyle w:val="PargrafodaLista"/>
+        <w:numPr>
+          <w:ilvl w:val="0"/>
+          <w:numId w:val="8"/>
+        </w:numPr>
+        <w:rPr>
+          <w:lang w:val="en-US"/>
+        </w:rPr>
+      </w:pPr>
+      <w:r>
+        <w:rPr>
+          <w:lang w:val="en-US"/>
+        </w:rPr>
+        <w:t>Select Role-based or feature-based installation and click Next.</w:t>
+      </w:r>
+    </w:p>
+    <w:p>
+      <w:pPr>
+        <w:pStyle w:val="PargrafodaLista"/>
+        <w:numPr>
+          <w:ilvl w:val="0"/>
+          <w:numId w:val="8"/>
+        </w:numPr>
+        <w:rPr>
+          <w:lang w:val="en-US"/>
+        </w:rPr>
+      </w:pPr>
+      <w:r>
+        <w:rPr>
+          <w:lang w:val="en-US"/>
+        </w:rPr>
+        <w:t xml:space="preserve">Select the appropriate server. The local server is selected by default. </w:t>
+      </w:r>
+      <w:proofErr w:type="spellStart"/>
+      <w:r>
+        <w:rPr>
+          <w:lang w:val="en-US"/>
+        </w:rPr>
+        <w:t>Click</w:t>
+      </w:r>
+      <w:proofErr w:type="spellEnd"/>
+      <w:r>
+        <w:rPr>
+          <w:lang w:val="en-US"/>
+        </w:rPr>
+        <w:t> </w:t>
+      </w:r>
+      <w:proofErr w:type="spellStart"/>
+      <w:r>
+        <w:rPr>
+          <w:lang w:val="en-US"/>
+        </w:rPr>
+        <w:t>Next</w:t>
+      </w:r>
+      <w:proofErr w:type="spellEnd"/>
+      <w:r>
+        <w:rPr>
+          <w:lang w:val="en-US"/>
+        </w:rPr>
+        <w:t>.</w:t>
+      </w:r>
+    </w:p>
+    <w:p>
+      <w:pPr>
+        <w:pStyle w:val="PargrafodaLista"/>
+        <w:numPr>
+          <w:ilvl w:val="0"/>
+          <w:numId w:val="8"/>
+        </w:numPr>
+        <w:rPr>
+          <w:lang w:val="en-US"/>
+        </w:rPr>
+      </w:pPr>
+      <w:r>
+        <w:rPr>
+          <w:lang w:val="en-US"/>
+        </w:rPr>
+        <w:t>Enable Web Server (IIS) and click Next.</w:t>
+      </w:r>
+    </w:p>
+    <w:p>
+      <w:pPr>
+        <w:pStyle w:val="PargrafodaLista"/>
+        <w:numPr>
+          <w:ilvl w:val="0"/>
+          <w:numId w:val="8"/>
+        </w:numPr>
+        <w:rPr>
+          <w:lang w:val="en-US"/>
+        </w:rPr>
+      </w:pPr>
+      <w:r>
+        <w:rPr>
+          <w:lang w:val="en-US"/>
+        </w:rPr>
+        <w:t>No additional features are necessary to install the Web Adaptor, so click Next.</w:t>
+      </w:r>
+    </w:p>
+    <w:p>
+      <w:pPr>
+        <w:pStyle w:val="PargrafodaLista"/>
+        <w:numPr>
+          <w:ilvl w:val="0"/>
+          <w:numId w:val="8"/>
+        </w:numPr>
+        <w:rPr>
+          <w:lang w:val="en-US"/>
+        </w:rPr>
+      </w:pPr>
+      <w:r>
+        <w:rPr>
+          <w:lang w:val="en-US"/>
+        </w:rPr>
+        <w:t>On the Web Server Role (IIS) dialog box, click Next.</w:t>
+      </w:r>
+    </w:p>
+    <w:p>
+      <w:pPr>
+        <w:pStyle w:val="PargrafodaLista"/>
+        <w:numPr>
+          <w:ilvl w:val="0"/>
+          <w:numId w:val="8"/>
+        </w:numPr>
+        <w:rPr>
+          <w:lang w:val="en-US"/>
+        </w:rPr>
+      </w:pPr>
+      <w:r>
+        <w:rPr>
+          <w:lang w:val="en-US"/>
+        </w:rPr>
+        <w:t xml:space="preserve">On the Select role services dialog box, verify that the web server components listed in the next section are enabled. </w:t>
+      </w:r>
+      <w:proofErr w:type="spellStart"/>
+      <w:r>
+        <w:rPr>
+          <w:lang w:val="en-US"/>
+        </w:rPr>
+        <w:t>Click</w:t>
+      </w:r>
+      <w:proofErr w:type="spellEnd"/>
+      <w:r>
+        <w:rPr>
+          <w:lang w:val="en-US"/>
+        </w:rPr>
+        <w:t> </w:t>
+      </w:r>
+      <w:proofErr w:type="spellStart"/>
+      <w:r>
+        <w:rPr>
+          <w:lang w:val="en-US"/>
+        </w:rPr>
+        <w:t>Next</w:t>
+      </w:r>
+      <w:proofErr w:type="spellEnd"/>
+      <w:r>
+        <w:rPr>
+          <w:lang w:val="en-US"/>
+        </w:rPr>
+        <w:t>.</w:t>
+      </w:r>
+    </w:p>
+    <w:p>
+      <w:pPr>
+        <w:pStyle w:val="PargrafodaLista"/>
+        <w:numPr>
+          <w:ilvl w:val="0"/>
+          <w:numId w:val="8"/>
+        </w:numPr>
+        <w:rPr>
+          <w:lang w:val="en-US"/>
+        </w:rPr>
+      </w:pPr>
+      <w:r>
+        <w:rPr>
+          <w:lang w:val="en-US"/>
+        </w:rPr>
+        <w:t>Verify that your settings are correct and click Install.</w:t>
+      </w:r>
+    </w:p>
+    <w:p>
+      <w:pPr>
+        <w:pStyle w:val="PargrafodaLista"/>
+        <w:numPr>
+          <w:ilvl w:val="0"/>
+          <w:numId w:val="8"/>
+        </w:numPr>
+        <w:rPr>
+          <w:lang w:val="en-US"/>
+        </w:rPr>
+      </w:pPr>
+      <w:r>
+        <w:rPr>
+          <w:lang w:val="en-US"/>
+        </w:rPr>
+        <w:t>When the installation completes, click Close to exit the wizard.</w:t>
+      </w:r>
+    </w:p>
+    <w:p>
+      <w:pPr>
+        <w:pStyle w:val="PargrafodaLista"/>
+        <w:numPr>
+          <w:ilvl w:val="0"/>
+          <w:numId w:val="8"/>
+        </w:numPr>
+        <w:rPr>
+          <w:lang w:val="en-US"/>
+        </w:rPr>
+      </w:pPr>
+      <w:r>
+        <w:rPr>
+          <w:lang w:val="en-US"/>
+        </w:rPr>
+        <w:t>Open IIS Manager by going to Start -&gt; Administrative Tools -&gt; IIS Manager</w:t>
+      </w:r>
+    </w:p>
+    <w:p>
+      <w:pPr>
+        <w:pStyle w:val="PargrafodaLista"/>
+        <w:numPr>
+          <w:ilvl w:val="0"/>
+          <w:numId w:val="8"/>
+        </w:numPr>
+        <w:rPr>
+          <w:lang w:val="en-US"/>
+        </w:rPr>
+      </w:pPr>
+      <w:r>
+        <w:rPr>
+          <w:lang w:val="en-US"/>
+        </w:rPr>
+        <w:t xml:space="preserve">Once IIS Manager opens, expand the </w:t>
+      </w:r>
+      <w:proofErr w:type="spellStart"/>
+      <w:r>
+        <w:rPr>
+          <w:lang w:val="en-US"/>
+        </w:rPr>
+        <w:t>WebServer</w:t>
+      </w:r>
+      <w:proofErr w:type="spellEnd"/>
+      <w:r>
+        <w:rPr>
+          <w:lang w:val="en-US"/>
+        </w:rPr>
+        <w:t>, then the Sites folder, and choose the Default Web site</w:t>
+      </w:r>
+    </w:p>
+    <w:p>
+      <w:pPr>
+        <w:pStyle w:val="PargrafodaLista"/>
+        <w:numPr>
+          <w:ilvl w:val="0"/>
+          <w:numId w:val="8"/>
+        </w:numPr>
+        <w:rPr>
+          <w:lang w:val="en-US"/>
+        </w:rPr>
+      </w:pPr>
+      <w:r>
+        <w:rPr>
+          <w:lang w:val="en-US"/>
+        </w:rPr>
+        <w:t>Click on HTTP REDIRECT in the main panel</w:t>
+      </w:r>
+    </w:p>
+    <w:p>
+      <w:pPr>
+        <w:pStyle w:val="PargrafodaLista"/>
+        <w:numPr>
+          <w:ilvl w:val="0"/>
+          <w:numId w:val="8"/>
+        </w:numPr>
+        <w:rPr>
+          <w:lang w:val="en-US"/>
+        </w:rPr>
+      </w:pPr>
+      <w:r>
+        <w:rPr>
+          <w:lang w:val="en-US"/>
+        </w:rPr>
+        <w:t xml:space="preserve">Place a check next to Redirect requests to this destination: and fill in the target </w:t>
+      </w:r>
+      <w:proofErr w:type="spellStart"/>
+      <w:r>
+        <w:rPr>
+          <w:lang w:val="en-US"/>
+        </w:rPr>
+        <w:t>url</w:t>
+      </w:r>
+      <w:proofErr w:type="spellEnd"/>
+      <w:r>
+        <w:rPr>
+          <w:lang w:val="en-US"/>
+        </w:rPr>
+        <w:t xml:space="preserve"> in the text box below.</w:t>
+      </w:r>
     </w:p>
     <w:sectPr>
       <w:footerReference w:type="default" r:id="rId19"/>
@@ -3362,6 +3697,119 @@
     </w:lvl>
   </w:abstractNum>
   <w:abstractNum w:abstractNumId="5" w15:restartNumberingAfterBreak="0">
+    <w:nsid w:val="1B44336C"/>
+    <w:multiLevelType w:val="multilevel"/>
+    <w:tmpl w:val="035E81EE"/>
+    <w:lvl w:ilvl="0">
+      <w:start w:val="1"/>
+      <w:numFmt w:val="decimal"/>
+      <w:lvlText w:val="%1."/>
+      <w:lvlJc w:val="left"/>
+      <w:pPr>
+        <w:tabs>
+          <w:tab w:val="num" w:pos="720"/>
+        </w:tabs>
+        <w:ind w:left="720" w:hanging="360"/>
+      </w:pPr>
+    </w:lvl>
+    <w:lvl w:ilvl="1" w:tentative="1">
+      <w:start w:val="1"/>
+      <w:numFmt w:val="decimal"/>
+      <w:lvlText w:val="%2."/>
+      <w:lvlJc w:val="left"/>
+      <w:pPr>
+        <w:tabs>
+          <w:tab w:val="num" w:pos="1440"/>
+        </w:tabs>
+        <w:ind w:left="1440" w:hanging="360"/>
+      </w:pPr>
+    </w:lvl>
+    <w:lvl w:ilvl="2" w:tentative="1">
+      <w:start w:val="1"/>
+      <w:numFmt w:val="decimal"/>
+      <w:lvlText w:val="%3."/>
+      <w:lvlJc w:val="left"/>
+      <w:pPr>
+        <w:tabs>
+          <w:tab w:val="num" w:pos="2160"/>
+        </w:tabs>
+        <w:ind w:left="2160" w:hanging="360"/>
+      </w:pPr>
+    </w:lvl>
+    <w:lvl w:ilvl="3" w:tentative="1">
+      <w:start w:val="1"/>
+      <w:numFmt w:val="decimal"/>
+      <w:lvlText w:val="%4."/>
+      <w:lvlJc w:val="left"/>
+      <w:pPr>
+        <w:tabs>
+          <w:tab w:val="num" w:pos="2880"/>
+        </w:tabs>
+        <w:ind w:left="2880" w:hanging="360"/>
+      </w:pPr>
+    </w:lvl>
+    <w:lvl w:ilvl="4" w:tentative="1">
+      <w:start w:val="1"/>
+      <w:numFmt w:val="decimal"/>
+      <w:lvlText w:val="%5."/>
+      <w:lvlJc w:val="left"/>
+      <w:pPr>
+        <w:tabs>
+          <w:tab w:val="num" w:pos="3600"/>
+        </w:tabs>
+        <w:ind w:left="3600" w:hanging="360"/>
+      </w:pPr>
+    </w:lvl>
+    <w:lvl w:ilvl="5" w:tentative="1">
+      <w:start w:val="1"/>
+      <w:numFmt w:val="decimal"/>
+      <w:lvlText w:val="%6."/>
+      <w:lvlJc w:val="left"/>
+      <w:pPr>
+        <w:tabs>
+          <w:tab w:val="num" w:pos="4320"/>
+        </w:tabs>
+        <w:ind w:left="4320" w:hanging="360"/>
+      </w:pPr>
+    </w:lvl>
+    <w:lvl w:ilvl="6" w:tentative="1">
+      <w:start w:val="1"/>
+      <w:numFmt w:val="decimal"/>
+      <w:lvlText w:val="%7."/>
+      <w:lvlJc w:val="left"/>
+      <w:pPr>
+        <w:tabs>
+          <w:tab w:val="num" w:pos="5040"/>
+        </w:tabs>
+        <w:ind w:left="5040" w:hanging="360"/>
+      </w:pPr>
+    </w:lvl>
+    <w:lvl w:ilvl="7" w:tentative="1">
+      <w:start w:val="1"/>
+      <w:numFmt w:val="decimal"/>
+      <w:lvlText w:val="%8."/>
+      <w:lvlJc w:val="left"/>
+      <w:pPr>
+        <w:tabs>
+          <w:tab w:val="num" w:pos="5760"/>
+        </w:tabs>
+        <w:ind w:left="5760" w:hanging="360"/>
+      </w:pPr>
+    </w:lvl>
+    <w:lvl w:ilvl="8" w:tentative="1">
+      <w:start w:val="1"/>
+      <w:numFmt w:val="decimal"/>
+      <w:lvlText w:val="%9."/>
+      <w:lvlJc w:val="left"/>
+      <w:pPr>
+        <w:tabs>
+          <w:tab w:val="num" w:pos="6480"/>
+        </w:tabs>
+        <w:ind w:left="6480" w:hanging="360"/>
+      </w:pPr>
+    </w:lvl>
+  </w:abstractNum>
+  <w:abstractNum w:abstractNumId="6" w15:restartNumberingAfterBreak="0">
     <w:nsid w:val="65EC5FA2"/>
     <w:multiLevelType w:val="hybridMultilevel"/>
     <w:tmpl w:val="C1D23210"/>
@@ -3378,6 +3826,119 @@
       </w:rPr>
     </w:lvl>
     <w:lvl w:ilvl="1" w:tplc="08160003">
+      <w:start w:val="1"/>
+      <w:numFmt w:val="bullet"/>
+      <w:lvlText w:val="o"/>
+      <w:lvlJc w:val="left"/>
+      <w:pPr>
+        <w:ind w:left="1440" w:hanging="360"/>
+      </w:pPr>
+      <w:rPr>
+        <w:rFonts w:ascii="Courier New" w:hAnsi="Courier New" w:cs="Courier New" w:hint="default"/>
+      </w:rPr>
+    </w:lvl>
+    <w:lvl w:ilvl="2" w:tplc="08160005" w:tentative="1">
+      <w:start w:val="1"/>
+      <w:numFmt w:val="bullet"/>
+      <w:lvlText w:val=""/>
+      <w:lvlJc w:val="left"/>
+      <w:pPr>
+        <w:ind w:left="2160" w:hanging="360"/>
+      </w:pPr>
+      <w:rPr>
+        <w:rFonts w:ascii="Wingdings" w:hAnsi="Wingdings" w:hint="default"/>
+      </w:rPr>
+    </w:lvl>
+    <w:lvl w:ilvl="3" w:tplc="08160001" w:tentative="1">
+      <w:start w:val="1"/>
+      <w:numFmt w:val="bullet"/>
+      <w:lvlText w:val=""/>
+      <w:lvlJc w:val="left"/>
+      <w:pPr>
+        <w:ind w:left="2880" w:hanging="360"/>
+      </w:pPr>
+      <w:rPr>
+        <w:rFonts w:ascii="Symbol" w:hAnsi="Symbol" w:hint="default"/>
+      </w:rPr>
+    </w:lvl>
+    <w:lvl w:ilvl="4" w:tplc="08160003" w:tentative="1">
+      <w:start w:val="1"/>
+      <w:numFmt w:val="bullet"/>
+      <w:lvlText w:val="o"/>
+      <w:lvlJc w:val="left"/>
+      <w:pPr>
+        <w:ind w:left="3600" w:hanging="360"/>
+      </w:pPr>
+      <w:rPr>
+        <w:rFonts w:ascii="Courier New" w:hAnsi="Courier New" w:cs="Courier New" w:hint="default"/>
+      </w:rPr>
+    </w:lvl>
+    <w:lvl w:ilvl="5" w:tplc="08160005" w:tentative="1">
+      <w:start w:val="1"/>
+      <w:numFmt w:val="bullet"/>
+      <w:lvlText w:val=""/>
+      <w:lvlJc w:val="left"/>
+      <w:pPr>
+        <w:ind w:left="4320" w:hanging="360"/>
+      </w:pPr>
+      <w:rPr>
+        <w:rFonts w:ascii="Wingdings" w:hAnsi="Wingdings" w:hint="default"/>
+      </w:rPr>
+    </w:lvl>
+    <w:lvl w:ilvl="6" w:tplc="08160001" w:tentative="1">
+      <w:start w:val="1"/>
+      <w:numFmt w:val="bullet"/>
+      <w:lvlText w:val=""/>
+      <w:lvlJc w:val="left"/>
+      <w:pPr>
+        <w:ind w:left="5040" w:hanging="360"/>
+      </w:pPr>
+      <w:rPr>
+        <w:rFonts w:ascii="Symbol" w:hAnsi="Symbol" w:hint="default"/>
+      </w:rPr>
+    </w:lvl>
+    <w:lvl w:ilvl="7" w:tplc="08160003" w:tentative="1">
+      <w:start w:val="1"/>
+      <w:numFmt w:val="bullet"/>
+      <w:lvlText w:val="o"/>
+      <w:lvlJc w:val="left"/>
+      <w:pPr>
+        <w:ind w:left="5760" w:hanging="360"/>
+      </w:pPr>
+      <w:rPr>
+        <w:rFonts w:ascii="Courier New" w:hAnsi="Courier New" w:cs="Courier New" w:hint="default"/>
+      </w:rPr>
+    </w:lvl>
+    <w:lvl w:ilvl="8" w:tplc="08160005" w:tentative="1">
+      <w:start w:val="1"/>
+      <w:numFmt w:val="bullet"/>
+      <w:lvlText w:val=""/>
+      <w:lvlJc w:val="left"/>
+      <w:pPr>
+        <w:ind w:left="6480" w:hanging="360"/>
+      </w:pPr>
+      <w:rPr>
+        <w:rFonts w:ascii="Wingdings" w:hAnsi="Wingdings" w:hint="default"/>
+      </w:rPr>
+    </w:lvl>
+  </w:abstractNum>
+  <w:abstractNum w:abstractNumId="7" w15:restartNumberingAfterBreak="0">
+    <w:nsid w:val="7F8E3A31"/>
+    <w:multiLevelType w:val="hybridMultilevel"/>
+    <w:tmpl w:val="56382CE6"/>
+    <w:lvl w:ilvl="0" w:tplc="08160001">
+      <w:start w:val="1"/>
+      <w:numFmt w:val="bullet"/>
+      <w:lvlText w:val=""/>
+      <w:lvlJc w:val="left"/>
+      <w:pPr>
+        <w:ind w:left="720" w:hanging="360"/>
+      </w:pPr>
+      <w:rPr>
+        <w:rFonts w:ascii="Symbol" w:hAnsi="Symbol" w:hint="default"/>
+      </w:rPr>
+    </w:lvl>
+    <w:lvl w:ilvl="1" w:tplc="08160003" w:tentative="1">
       <w:start w:val="1"/>
       <w:numFmt w:val="bullet"/>
       <w:lvlText w:val="o"/>
@@ -3490,7 +4051,13 @@
     <w:abstractNumId w:val="3"/>
   </w:num>
   <w:num w:numId="6">
+    <w:abstractNumId w:val="6"/>
+  </w:num>
+  <w:num w:numId="7">
     <w:abstractNumId w:val="5"/>
+  </w:num>
+  <w:num w:numId="8">
+    <w:abstractNumId w:val="7"/>
   </w:num>
 </w:numbering>
 </file>
@@ -4569,6 +5136,16 @@
       <w:shd w:val="clear" w:color="auto" w:fill="E1DFDD"/>
     </w:rPr>
   </w:style>
+  <w:style w:type="character" w:customStyle="1" w:styleId="uicontrol">
+    <w:name w:val="uicontrol"/>
+    <w:basedOn w:val="Tipodeletrapredefinidodopargrafo"/>
+    <w:rsid w:val="00853C63"/>
+  </w:style>
+  <w:style w:type="character" w:customStyle="1" w:styleId="greaterthan">
+    <w:name w:val="greaterthan"/>
+    <w:basedOn w:val="Tipodeletrapredefinidodopargrafo"/>
+    <w:rsid w:val="00853C63"/>
+  </w:style>
 </w:styles>
 </file>
 
@@ -4860,7 +5437,7 @@
 </file>
 
 <file path=customXml/itemProps1.xml><?xml version="1.0" encoding="utf-8"?>
-<ds:datastoreItem xmlns:ds="http://schemas.openxmlformats.org/officeDocument/2006/customXml" ds:itemID="{FCF07DC8-D708-40FC-95C5-1C5D56895800}">
+<ds:datastoreItem xmlns:ds="http://schemas.openxmlformats.org/officeDocument/2006/customXml" ds:itemID="{21569782-5280-40F7-B4EC-E4CCCB6AD3A6}">
   <ds:schemaRefs>
     <ds:schemaRef ds:uri="http://schemas.openxmlformats.org/officeDocument/2006/bibliography"/>
   </ds:schemaRefs>

</xml_diff>

<commit_message>
Issues #165 and #166 solved
</commit_message>
<xml_diff>
--- a/SolutionSetup.docx
+++ b/SolutionSetup.docx
@@ -57,8 +57,6 @@
         </w:rPr>
         <w:t>OpenJDK</w:t>
       </w:r>
-      <w:bookmarkStart w:id="0" w:name="_GoBack"/>
-      <w:bookmarkEnd w:id="0"/>
       <w:r>
         <w:rPr>
           <w:lang w:val="en-US"/>
@@ -1044,7 +1042,31 @@
         <w:rPr>
           <w:lang w:val="en-US"/>
         </w:rPr>
-        <w:t>bin\neo4j install-service</w:t>
+        <w:t xml:space="preserve">bin\neo4j </w:t>
+      </w:r>
+      <w:r>
+        <w:rPr>
+          <w:lang w:val="en-US"/>
+        </w:rPr>
+        <w:t>windows</w:t>
+      </w:r>
+      <w:r>
+        <w:rPr>
+          <w:lang w:val="en-US"/>
+        </w:rPr>
+        <w:t>-service</w:t>
+      </w:r>
+      <w:r>
+        <w:rPr>
+          <w:lang w:val="en-US"/>
+        </w:rPr>
+        <w:t xml:space="preserve"> </w:t>
+      </w:r>
+      <w:r>
+        <w:rPr>
+          <w:lang w:val="en-US"/>
+        </w:rPr>
+        <w:t>install</w:t>
       </w:r>
     </w:p>
     <w:p>
@@ -1590,14 +1612,46 @@
         <w:rPr>
           <w:lang w:val="en-US"/>
         </w:rPr>
-        <w:t xml:space="preserve"> install</w:t>
-      </w:r>
-      <w:r>
-        <w:rPr>
-          <w:lang w:val="en-US"/>
-        </w:rPr>
         <w:t xml:space="preserve"> </w:t>
       </w:r>
+      <w:proofErr w:type="gramStart"/>
+      <w:r>
+        <w:rPr>
+          <w:lang w:val="en-US"/>
+        </w:rPr>
+        <w:t>install</w:t>
+      </w:r>
+      <w:r>
+        <w:rPr>
+          <w:lang w:val="en-US"/>
+        </w:rPr>
+        <w:t xml:space="preserve"> </w:t>
+      </w:r>
+      <w:r>
+        <w:rPr>
+          <w:lang w:val="en-US"/>
+        </w:rPr>
+        <w:t xml:space="preserve"> (</w:t>
+      </w:r>
+      <w:proofErr w:type="gramEnd"/>
+      <w:r>
+        <w:rPr>
+          <w:lang w:val="en-US"/>
+        </w:rPr>
+        <w:t xml:space="preserve">may need the parameter </w:t>
+      </w:r>
+      <w:r>
+        <w:rPr>
+          <w:lang w:val="en-US"/>
+        </w:rPr>
+        <w:t>--</w:t>
+      </w:r>
+      <w:r>
+        <w:rPr>
+          <w:lang w:val="en-US"/>
+        </w:rPr>
+        <w:t>force)</w:t>
+      </w:r>
     </w:p>
     <w:p>
       <w:pPr>
@@ -1610,7 +1664,15 @@
         <w:rPr>
           <w:lang w:val="en-US"/>
         </w:rPr>
-        <w:t xml:space="preserve">(it will start installing all the modules and dependencies present in </w:t>
+        <w:t>(it will start installing all the</w:t>
+      </w:r>
+      <w:bookmarkStart w:id="0" w:name="_GoBack"/>
+      <w:bookmarkEnd w:id="0"/>
+      <w:r>
+        <w:rPr>
+          <w:lang w:val="en-US"/>
+        </w:rPr>
+        <w:t xml:space="preserve"> modules and dependencies present in </w:t>
       </w:r>
       <w:proofErr w:type="spellStart"/>
       <w:proofErr w:type="gramStart"/>
@@ -5365,7 +5427,7 @@
 </file>
 
 <file path=customXml/itemProps1.xml><?xml version="1.0" encoding="utf-8"?>
-<ds:datastoreItem xmlns:ds="http://schemas.openxmlformats.org/officeDocument/2006/customXml" ds:itemID="{1DF9E865-F41B-4F7A-AC2C-3C07D7E3BAC1}">
+<ds:datastoreItem xmlns:ds="http://schemas.openxmlformats.org/officeDocument/2006/customXml" ds:itemID="{C2B6BD8A-6C33-4CBF-A7EC-F2244E53BE59}">
   <ds:schemaRefs>
     <ds:schemaRef ds:uri="http://schemas.openxmlformats.org/officeDocument/2006/bibliography"/>
   </ds:schemaRefs>

</xml_diff>